<commit_message>
style and doc Phong
</commit_message>
<xml_diff>
--- a/Document/Demo doc Phong.docx
+++ b/Document/Demo doc Phong.docx
@@ -475,20 +475,11 @@
       </w:r>
       <w:proofErr w:type="gramStart"/>
       <w:r>
-        <w:t xml:space="preserve">WITH  </w:t>
-      </w:r>
-      <w:r>
-        <w:t>GOOGLE</w:t>
+        <w:t>WITH  GOOGLE</w:t>
       </w:r>
       <w:proofErr w:type="gramEnd"/>
       <w:r>
-        <w:t>” or “</w:t>
-      </w:r>
-      <w:r>
-        <w:t xml:space="preserve">LOGIN WITH </w:t>
-      </w:r>
-      <w:r>
-        <w:t xml:space="preserve"> FACEBOOK”</w:t>
+        <w:t>” or “LOGIN WITH  FACEBOOK”</w:t>
       </w:r>
     </w:p>
     <w:p>
@@ -552,24 +543,14 @@
       <w:r>
         <w:t xml:space="preserve">Figure </w:t>
       </w:r>
-      <w:r>
-        <w:fldChar w:fldCharType="begin"/>
-      </w:r>
-      <w:r>
-        <w:instrText xml:space="preserve"> SEQ Figure \* ARABIC </w:instrText>
-      </w:r>
-      <w:r>
-        <w:fldChar w:fldCharType="separate"/>
-      </w:r>
-      <w:r>
-        <w:rPr>
-          <w:noProof/>
-        </w:rPr>
-        <w:t>116</w:t>
-      </w:r>
-      <w:r>
-        <w:fldChar w:fldCharType="end"/>
-      </w:r>
+      <w:fldSimple w:instr=" SEQ Figure \* ARABIC ">
+        <w:r>
+          <w:rPr>
+            <w:noProof/>
+          </w:rPr>
+          <w:t>116</w:t>
+        </w:r>
+      </w:fldSimple>
       <w:r>
         <w:t xml:space="preserve"> - Login interface</w:t>
       </w:r>
@@ -623,13 +604,7 @@
         <w:sym w:font="Wingdings" w:char="F09F"/>
       </w:r>
       <w:r>
-        <w:t xml:space="preserve"> Press “</w:t>
-      </w:r>
-      <w:r>
-        <w:t>Sign out</w:t>
-      </w:r>
-      <w:r>
-        <w:t>”</w:t>
+        <w:t xml:space="preserve"> Press “Sign out”</w:t>
       </w:r>
     </w:p>
     <w:p>
@@ -687,24 +662,14 @@
       <w:r>
         <w:t xml:space="preserve">Figure </w:t>
       </w:r>
-      <w:r>
-        <w:fldChar w:fldCharType="begin"/>
-      </w:r>
-      <w:r>
-        <w:instrText xml:space="preserve"> SEQ Figure \* ARABIC </w:instrText>
-      </w:r>
-      <w:r>
-        <w:fldChar w:fldCharType="separate"/>
-      </w:r>
-      <w:r>
-        <w:rPr>
-          <w:noProof/>
-        </w:rPr>
-        <w:t>117</w:t>
-      </w:r>
-      <w:r>
-        <w:fldChar w:fldCharType="end"/>
-      </w:r>
+      <w:fldSimple w:instr=" SEQ Figure \* ARABIC ">
+        <w:r>
+          <w:rPr>
+            <w:noProof/>
+          </w:rPr>
+          <w:t>117</w:t>
+        </w:r>
+      </w:fldSimple>
       <w:r>
         <w:t xml:space="preserve"> - Logout option in Option tab</w:t>
       </w:r>
@@ -736,10 +701,7 @@
     </w:p>
     <w:p>
       <w:r>
-        <w:t>After logging in, home</w:t>
-      </w:r>
-      <w:r>
-        <w:t xml:space="preserve"> screen will appear</w:t>
+        <w:t>After logging in, home screen will appear</w:t>
       </w:r>
     </w:p>
     <w:p>
@@ -1377,6 +1339,90 @@
         <w:spacing w:line="360" w:lineRule="auto"/>
         <w:ind w:firstLine="450"/>
       </w:pPr>
+      <w:r>
+        <w:t>** Chat</w:t>
+      </w:r>
+    </w:p>
+    <w:p>
+      <w:pPr>
+        <w:pStyle w:val="ListParagraph"/>
+        <w:numPr>
+          <w:ilvl w:val="0"/>
+          <w:numId w:val="11"/>
+        </w:numPr>
+        <w:spacing w:line="360" w:lineRule="auto"/>
+      </w:pPr>
+      <w:r>
+        <w:t>You can send message to every one you matched</w:t>
+      </w:r>
+    </w:p>
+    <w:p>
+      <w:pPr>
+        <w:pStyle w:val="ListParagraph"/>
+        <w:numPr>
+          <w:ilvl w:val="0"/>
+          <w:numId w:val="11"/>
+        </w:numPr>
+        <w:spacing w:line="360" w:lineRule="auto"/>
+      </w:pPr>
+      <w:r>
+        <w:rPr>
+          <w:noProof/>
+        </w:rPr>
+        <w:lastRenderedPageBreak/>
+        <w:drawing>
+          <wp:inline distT="0" distB="0" distL="0" distR="0" wp14:anchorId="39A34F9A" wp14:editId="49318E34">
+            <wp:extent cx="3390900" cy="5962650"/>
+            <wp:effectExtent l="0" t="0" r="0" b="0"/>
+            <wp:docPr id="25" name="Picture 25"/>
+            <wp:cNvGraphicFramePr>
+              <a:graphicFrameLocks xmlns:a="http://schemas.openxmlformats.org/drawingml/2006/main" noChangeAspect="1"/>
+            </wp:cNvGraphicFramePr>
+            <a:graphic xmlns:a="http://schemas.openxmlformats.org/drawingml/2006/main">
+              <a:graphicData uri="http://schemas.openxmlformats.org/drawingml/2006/picture">
+                <pic:pic xmlns:pic="http://schemas.openxmlformats.org/drawingml/2006/picture">
+                  <pic:nvPicPr>
+                    <pic:cNvPr id="1" name=""/>
+                    <pic:cNvPicPr/>
+                  </pic:nvPicPr>
+                  <pic:blipFill>
+                    <a:blip r:embed="rId17"/>
+                    <a:stretch>
+                      <a:fillRect/>
+                    </a:stretch>
+                  </pic:blipFill>
+                  <pic:spPr>
+                    <a:xfrm>
+                      <a:off x="0" y="0"/>
+                      <a:ext cx="3390900" cy="5962650"/>
+                    </a:xfrm>
+                    <a:prstGeom prst="rect">
+                      <a:avLst/>
+                    </a:prstGeom>
+                  </pic:spPr>
+                </pic:pic>
+              </a:graphicData>
+            </a:graphic>
+          </wp:inline>
+        </w:drawing>
+      </w:r>
+      <w:bookmarkStart w:id="68" w:name="_GoBack"/>
+      <w:bookmarkEnd w:id="68"/>
+    </w:p>
+    <w:p>
+      <w:pPr>
+        <w:spacing w:line="360" w:lineRule="auto"/>
+        <w:ind w:firstLine="450"/>
+      </w:pPr>
+    </w:p>
+    <w:p>
+      <w:pPr>
+        <w:spacing w:line="360" w:lineRule="auto"/>
+        <w:ind w:firstLine="450"/>
+      </w:pPr>
+      <w:r>
+        <w:t>*** Ranking</w:t>
+      </w:r>
     </w:p>
     <w:p>
       <w:pPr>
@@ -1413,7 +1459,7 @@
                     <pic:cNvPicPr/>
                   </pic:nvPicPr>
                   <pic:blipFill>
-                    <a:blip r:embed="rId17"/>
+                    <a:blip r:embed="rId18"/>
                     <a:stretch>
                       <a:fillRect/>
                     </a:stretch>
@@ -1433,6 +1479,17 @@
           </wp:inline>
         </w:drawing>
       </w:r>
+    </w:p>
+    <w:p>
+      <w:pPr>
+        <w:spacing w:line="360" w:lineRule="auto"/>
+        <w:ind w:firstLine="450"/>
+      </w:pPr>
+    </w:p>
+    <w:p>
+      <w:pPr>
+        <w:spacing w:line="360" w:lineRule="auto"/>
+      </w:pPr>
     </w:p>
     <w:p>
       <w:pPr>
@@ -1460,7 +1517,7 @@
                     <pic:cNvPicPr/>
                   </pic:nvPicPr>
                   <pic:blipFill>
-                    <a:blip r:embed="rId18"/>
+                    <a:blip r:embed="rId19"/>
                     <a:stretch>
                       <a:fillRect/>
                     </a:stretch>
@@ -1507,7 +1564,7 @@
                     <pic:cNvPicPr/>
                   </pic:nvPicPr>
                   <pic:blipFill>
-                    <a:blip r:embed="rId19"/>
+                    <a:blip r:embed="rId20"/>
                     <a:stretch>
                       <a:fillRect/>
                     </a:stretch>
@@ -1539,6 +1596,25 @@
         <w:spacing w:line="360" w:lineRule="auto"/>
         <w:ind w:firstLine="450"/>
       </w:pPr>
+    </w:p>
+    <w:p>
+      <w:pPr>
+        <w:spacing w:line="360" w:lineRule="auto"/>
+        <w:ind w:firstLine="450"/>
+      </w:pPr>
+      <w:r>
+        <w:t>**** Premium</w:t>
+      </w:r>
+    </w:p>
+    <w:p>
+      <w:pPr>
+        <w:pStyle w:val="ListParagraph"/>
+        <w:numPr>
+          <w:ilvl w:val="0"/>
+          <w:numId w:val="9"/>
+        </w:numPr>
+        <w:spacing w:line="360" w:lineRule="auto"/>
+      </w:pPr>
       <w:r>
         <w:t>Press “Upgrade Premium” to u</w:t>
       </w:r>
@@ -1557,10 +1633,10 @@
         </w:rPr>
         <w:lastRenderedPageBreak/>
         <w:drawing>
-          <wp:inline distT="0" distB="0" distL="0" distR="0" wp14:anchorId="6A1FFEF2" wp14:editId="7230F394">
-            <wp:extent cx="3686175" cy="6496050"/>
-            <wp:effectExtent l="0" t="0" r="9525" b="0"/>
-            <wp:docPr id="16" name="Picture 16"/>
+          <wp:inline distT="0" distB="0" distL="0" distR="0" wp14:anchorId="455ECCB4" wp14:editId="39D7C4FB">
+            <wp:extent cx="3352800" cy="5953125"/>
+            <wp:effectExtent l="0" t="0" r="0" b="9525"/>
+            <wp:docPr id="18" name="Picture 18"/>
             <wp:cNvGraphicFramePr>
               <a:graphicFrameLocks xmlns:a="http://schemas.openxmlformats.org/drawingml/2006/main" noChangeAspect="1"/>
             </wp:cNvGraphicFramePr>
@@ -1572,7 +1648,7 @@
                     <pic:cNvPicPr/>
                   </pic:nvPicPr>
                   <pic:blipFill>
-                    <a:blip r:embed="rId20"/>
+                    <a:blip r:embed="rId21"/>
                     <a:stretch>
                       <a:fillRect/>
                     </a:stretch>
@@ -1580,7 +1656,7 @@
                   <pic:spPr>
                     <a:xfrm>
                       <a:off x="0" y="0"/>
-                      <a:ext cx="3686175" cy="6496050"/>
+                      <a:ext cx="3352800" cy="5953125"/>
                     </a:xfrm>
                     <a:prstGeom prst="rect">
                       <a:avLst/>
@@ -1595,6 +1671,13 @@
     </w:p>
     <w:p/>
     <w:p>
+      <w:pPr>
+        <w:pStyle w:val="ListParagraph"/>
+        <w:numPr>
+          <w:ilvl w:val="0"/>
+          <w:numId w:val="9"/>
+        </w:numPr>
+      </w:pPr>
       <w:r>
         <w:t xml:space="preserve">Press “Use Premium” </w:t>
       </w:r>
@@ -1624,7 +1707,7 @@
                     <pic:cNvPicPr/>
                   </pic:nvPicPr>
                   <pic:blipFill>
-                    <a:blip r:embed="rId21"/>
+                    <a:blip r:embed="rId22"/>
                     <a:stretch>
                       <a:fillRect/>
                     </a:stretch>
@@ -1644,9 +1727,505 @@
           </wp:inline>
         </w:drawing>
       </w:r>
-      <w:bookmarkStart w:id="68" w:name="_GoBack"/>
-      <w:bookmarkEnd w:id="68"/>
-    </w:p>
+    </w:p>
+    <w:p/>
+    <w:p>
+      <w:pPr>
+        <w:pStyle w:val="ListParagraph"/>
+        <w:numPr>
+          <w:ilvl w:val="0"/>
+          <w:numId w:val="9"/>
+        </w:numPr>
+      </w:pPr>
+      <w:r>
+        <w:t>Choose 1 in 3 plan to pay for an upgrade</w:t>
+      </w:r>
+    </w:p>
+    <w:p>
+      <w:pPr>
+        <w:pStyle w:val="ListParagraph"/>
+        <w:numPr>
+          <w:ilvl w:val="0"/>
+          <w:numId w:val="9"/>
+        </w:numPr>
+      </w:pPr>
+      <w:r>
+        <w:t>Click on send photo to resend the invoice photo you paid to us</w:t>
+      </w:r>
+    </w:p>
+    <w:p>
+      <w:pPr>
+        <w:pStyle w:val="ListParagraph"/>
+        <w:numPr>
+          <w:ilvl w:val="0"/>
+          <w:numId w:val="9"/>
+        </w:numPr>
+      </w:pPr>
+      <w:r>
+        <w:t xml:space="preserve">When you choose invoice photo completed, the “Upgrade Premium” button will appear and press it to send us </w:t>
+      </w:r>
+      <w:r>
+        <w:t>invoice ph</w:t>
+      </w:r>
+      <w:r>
+        <w:t>oto to confirm</w:t>
+      </w:r>
+    </w:p>
+    <w:p>
+      <w:pPr>
+        <w:pStyle w:val="ListParagraph"/>
+        <w:ind w:left="810"/>
+      </w:pPr>
+      <w:r>
+        <w:rPr>
+          <w:noProof/>
+        </w:rPr>
+        <w:lastRenderedPageBreak/>
+        <w:drawing>
+          <wp:inline distT="0" distB="0" distL="0" distR="0" wp14:anchorId="583D15FE" wp14:editId="6E484244">
+            <wp:extent cx="3343275" cy="6010275"/>
+            <wp:effectExtent l="0" t="0" r="9525" b="9525"/>
+            <wp:docPr id="19" name="Picture 19"/>
+            <wp:cNvGraphicFramePr>
+              <a:graphicFrameLocks xmlns:a="http://schemas.openxmlformats.org/drawingml/2006/main" noChangeAspect="1"/>
+            </wp:cNvGraphicFramePr>
+            <a:graphic xmlns:a="http://schemas.openxmlformats.org/drawingml/2006/main">
+              <a:graphicData uri="http://schemas.openxmlformats.org/drawingml/2006/picture">
+                <pic:pic xmlns:pic="http://schemas.openxmlformats.org/drawingml/2006/picture">
+                  <pic:nvPicPr>
+                    <pic:cNvPr id="1" name=""/>
+                    <pic:cNvPicPr/>
+                  </pic:nvPicPr>
+                  <pic:blipFill>
+                    <a:blip r:embed="rId23"/>
+                    <a:stretch>
+                      <a:fillRect/>
+                    </a:stretch>
+                  </pic:blipFill>
+                  <pic:spPr>
+                    <a:xfrm>
+                      <a:off x="0" y="0"/>
+                      <a:ext cx="3343275" cy="6010275"/>
+                    </a:xfrm>
+                    <a:prstGeom prst="rect">
+                      <a:avLst/>
+                    </a:prstGeom>
+                  </pic:spPr>
+                </pic:pic>
+              </a:graphicData>
+            </a:graphic>
+          </wp:inline>
+        </w:drawing>
+      </w:r>
+    </w:p>
+    <w:p>
+      <w:pPr>
+        <w:pStyle w:val="ListParagraph"/>
+        <w:ind w:left="810"/>
+      </w:pPr>
+      <w:r>
+        <w:rPr>
+          <w:noProof/>
+        </w:rPr>
+        <w:lastRenderedPageBreak/>
+        <w:drawing>
+          <wp:inline distT="0" distB="0" distL="0" distR="0" wp14:anchorId="4B483393" wp14:editId="75AA0404">
+            <wp:extent cx="3314700" cy="5953125"/>
+            <wp:effectExtent l="0" t="0" r="0" b="9525"/>
+            <wp:docPr id="20" name="Picture 20"/>
+            <wp:cNvGraphicFramePr>
+              <a:graphicFrameLocks xmlns:a="http://schemas.openxmlformats.org/drawingml/2006/main" noChangeAspect="1"/>
+            </wp:cNvGraphicFramePr>
+            <a:graphic xmlns:a="http://schemas.openxmlformats.org/drawingml/2006/main">
+              <a:graphicData uri="http://schemas.openxmlformats.org/drawingml/2006/picture">
+                <pic:pic xmlns:pic="http://schemas.openxmlformats.org/drawingml/2006/picture">
+                  <pic:nvPicPr>
+                    <pic:cNvPr id="1" name=""/>
+                    <pic:cNvPicPr/>
+                  </pic:nvPicPr>
+                  <pic:blipFill>
+                    <a:blip r:embed="rId24"/>
+                    <a:stretch>
+                      <a:fillRect/>
+                    </a:stretch>
+                  </pic:blipFill>
+                  <pic:spPr>
+                    <a:xfrm>
+                      <a:off x="0" y="0"/>
+                      <a:ext cx="3314700" cy="5953125"/>
+                    </a:xfrm>
+                    <a:prstGeom prst="rect">
+                      <a:avLst/>
+                    </a:prstGeom>
+                  </pic:spPr>
+                </pic:pic>
+              </a:graphicData>
+            </a:graphic>
+          </wp:inline>
+        </w:drawing>
+      </w:r>
+    </w:p>
+    <w:p>
+      <w:pPr>
+        <w:pStyle w:val="ListParagraph"/>
+        <w:ind w:left="810"/>
+      </w:pPr>
+    </w:p>
+    <w:p>
+      <w:pPr>
+        <w:pStyle w:val="ListParagraph"/>
+        <w:ind w:left="810"/>
+      </w:pPr>
+    </w:p>
+    <w:p>
+      <w:pPr>
+        <w:pStyle w:val="ListParagraph"/>
+        <w:ind w:left="810"/>
+      </w:pPr>
+      <w:r>
+        <w:t>** Settings</w:t>
+      </w:r>
+    </w:p>
+    <w:p>
+      <w:pPr>
+        <w:pStyle w:val="ListParagraph"/>
+        <w:ind w:left="810"/>
+      </w:pPr>
+    </w:p>
+    <w:p>
+      <w:pPr>
+        <w:pStyle w:val="ListParagraph"/>
+        <w:numPr>
+          <w:ilvl w:val="0"/>
+          <w:numId w:val="9"/>
+        </w:numPr>
+      </w:pPr>
+      <w:r>
+        <w:t>Press “</w:t>
+      </w:r>
+      <w:r>
+        <w:t>Settings</w:t>
+      </w:r>
+      <w:r>
+        <w:t>”</w:t>
+      </w:r>
+      <w:r>
+        <w:t xml:space="preserve"> to use the features like Hide Profile, Feedback and Delete Account</w:t>
+      </w:r>
+    </w:p>
+    <w:p>
+      <w:pPr>
+        <w:pStyle w:val="ListParagraph"/>
+        <w:ind w:left="810"/>
+      </w:pPr>
+      <w:r>
+        <w:rPr>
+          <w:noProof/>
+        </w:rPr>
+        <w:lastRenderedPageBreak/>
+        <w:drawing>
+          <wp:inline distT="0" distB="0" distL="0" distR="0" wp14:anchorId="0300FD35" wp14:editId="59E6A3BF">
+            <wp:extent cx="3390900" cy="5943600"/>
+            <wp:effectExtent l="0" t="0" r="0" b="0"/>
+            <wp:docPr id="21" name="Picture 21"/>
+            <wp:cNvGraphicFramePr>
+              <a:graphicFrameLocks xmlns:a="http://schemas.openxmlformats.org/drawingml/2006/main" noChangeAspect="1"/>
+            </wp:cNvGraphicFramePr>
+            <a:graphic xmlns:a="http://schemas.openxmlformats.org/drawingml/2006/main">
+              <a:graphicData uri="http://schemas.openxmlformats.org/drawingml/2006/picture">
+                <pic:pic xmlns:pic="http://schemas.openxmlformats.org/drawingml/2006/picture">
+                  <pic:nvPicPr>
+                    <pic:cNvPr id="1" name=""/>
+                    <pic:cNvPicPr/>
+                  </pic:nvPicPr>
+                  <pic:blipFill>
+                    <a:blip r:embed="rId25"/>
+                    <a:stretch>
+                      <a:fillRect/>
+                    </a:stretch>
+                  </pic:blipFill>
+                  <pic:spPr>
+                    <a:xfrm>
+                      <a:off x="0" y="0"/>
+                      <a:ext cx="3390900" cy="5943600"/>
+                    </a:xfrm>
+                    <a:prstGeom prst="rect">
+                      <a:avLst/>
+                    </a:prstGeom>
+                  </pic:spPr>
+                </pic:pic>
+              </a:graphicData>
+            </a:graphic>
+          </wp:inline>
+        </w:drawing>
+      </w:r>
+    </w:p>
+    <w:p>
+      <w:pPr>
+        <w:pStyle w:val="ListParagraph"/>
+        <w:ind w:left="810"/>
+      </w:pPr>
+    </w:p>
+    <w:p>
+      <w:pPr>
+        <w:pStyle w:val="ListParagraph"/>
+        <w:ind w:left="810"/>
+      </w:pPr>
+    </w:p>
+    <w:p>
+      <w:pPr>
+        <w:pStyle w:val="ListParagraph"/>
+        <w:numPr>
+          <w:ilvl w:val="0"/>
+          <w:numId w:val="10"/>
+        </w:numPr>
+      </w:pPr>
+      <w:r>
+        <w:t>Hide Profile</w:t>
+      </w:r>
+    </w:p>
+    <w:p>
+      <w:pPr>
+        <w:pStyle w:val="ListParagraph"/>
+        <w:numPr>
+          <w:ilvl w:val="0"/>
+          <w:numId w:val="9"/>
+        </w:numPr>
+      </w:pPr>
+      <w:r>
+        <w:t>Click on checkbox to hide other pets and n</w:t>
+      </w:r>
+      <w:r>
+        <w:t>obody can see you on this app anymore</w:t>
+      </w:r>
+    </w:p>
+    <w:p>
+      <w:pPr>
+        <w:pStyle w:val="ListParagraph"/>
+        <w:ind w:left="1170"/>
+      </w:pPr>
+      <w:r>
+        <w:rPr>
+          <w:noProof/>
+        </w:rPr>
+        <w:lastRenderedPageBreak/>
+        <w:drawing>
+          <wp:inline distT="0" distB="0" distL="0" distR="0" wp14:anchorId="33A7FB1F" wp14:editId="466A089F">
+            <wp:extent cx="3343275" cy="5972175"/>
+            <wp:effectExtent l="0" t="0" r="9525" b="9525"/>
+            <wp:docPr id="22" name="Picture 22"/>
+            <wp:cNvGraphicFramePr>
+              <a:graphicFrameLocks xmlns:a="http://schemas.openxmlformats.org/drawingml/2006/main" noChangeAspect="1"/>
+            </wp:cNvGraphicFramePr>
+            <a:graphic xmlns:a="http://schemas.openxmlformats.org/drawingml/2006/main">
+              <a:graphicData uri="http://schemas.openxmlformats.org/drawingml/2006/picture">
+                <pic:pic xmlns:pic="http://schemas.openxmlformats.org/drawingml/2006/picture">
+                  <pic:nvPicPr>
+                    <pic:cNvPr id="1" name=""/>
+                    <pic:cNvPicPr/>
+                  </pic:nvPicPr>
+                  <pic:blipFill>
+                    <a:blip r:embed="rId26"/>
+                    <a:stretch>
+                      <a:fillRect/>
+                    </a:stretch>
+                  </pic:blipFill>
+                  <pic:spPr>
+                    <a:xfrm>
+                      <a:off x="0" y="0"/>
+                      <a:ext cx="3343275" cy="5972175"/>
+                    </a:xfrm>
+                    <a:prstGeom prst="rect">
+                      <a:avLst/>
+                    </a:prstGeom>
+                  </pic:spPr>
+                </pic:pic>
+              </a:graphicData>
+            </a:graphic>
+          </wp:inline>
+        </w:drawing>
+      </w:r>
+    </w:p>
+    <w:p>
+      <w:pPr>
+        <w:pStyle w:val="ListParagraph"/>
+        <w:ind w:left="1170"/>
+      </w:pPr>
+    </w:p>
+    <w:p>
+      <w:pPr>
+        <w:pStyle w:val="ListParagraph"/>
+        <w:ind w:left="1170"/>
+      </w:pPr>
+    </w:p>
+    <w:p>
+      <w:pPr>
+        <w:pStyle w:val="ListParagraph"/>
+        <w:numPr>
+          <w:ilvl w:val="0"/>
+          <w:numId w:val="10"/>
+        </w:numPr>
+      </w:pPr>
+      <w:r>
+        <w:t>Feedback</w:t>
+      </w:r>
+    </w:p>
+    <w:p>
+      <w:pPr>
+        <w:pStyle w:val="ListParagraph"/>
+        <w:numPr>
+          <w:ilvl w:val="0"/>
+          <w:numId w:val="9"/>
+        </w:numPr>
+      </w:pPr>
+      <w:r>
+        <w:t>Choose 1 of 3 reasons or submit content you want to report to us</w:t>
+      </w:r>
+      <w:r>
+        <w:t xml:space="preserve"> by press “Submit”</w:t>
+      </w:r>
+    </w:p>
+    <w:p>
+      <w:pPr>
+        <w:pStyle w:val="ListParagraph"/>
+        <w:numPr>
+          <w:ilvl w:val="0"/>
+          <w:numId w:val="9"/>
+        </w:numPr>
+      </w:pPr>
+      <w:r>
+        <w:rPr>
+          <w:noProof/>
+        </w:rPr>
+        <w:lastRenderedPageBreak/>
+        <w:drawing>
+          <wp:inline distT="0" distB="0" distL="0" distR="0" wp14:anchorId="3EA78776" wp14:editId="32CC33C2">
+            <wp:extent cx="3343275" cy="5962650"/>
+            <wp:effectExtent l="0" t="0" r="9525" b="0"/>
+            <wp:docPr id="23" name="Picture 23"/>
+            <wp:cNvGraphicFramePr>
+              <a:graphicFrameLocks xmlns:a="http://schemas.openxmlformats.org/drawingml/2006/main" noChangeAspect="1"/>
+            </wp:cNvGraphicFramePr>
+            <a:graphic xmlns:a="http://schemas.openxmlformats.org/drawingml/2006/main">
+              <a:graphicData uri="http://schemas.openxmlformats.org/drawingml/2006/picture">
+                <pic:pic xmlns:pic="http://schemas.openxmlformats.org/drawingml/2006/picture">
+                  <pic:nvPicPr>
+                    <pic:cNvPr id="1" name=""/>
+                    <pic:cNvPicPr/>
+                  </pic:nvPicPr>
+                  <pic:blipFill>
+                    <a:blip r:embed="rId27"/>
+                    <a:stretch>
+                      <a:fillRect/>
+                    </a:stretch>
+                  </pic:blipFill>
+                  <pic:spPr>
+                    <a:xfrm>
+                      <a:off x="0" y="0"/>
+                      <a:ext cx="3343275" cy="5962650"/>
+                    </a:xfrm>
+                    <a:prstGeom prst="rect">
+                      <a:avLst/>
+                    </a:prstGeom>
+                  </pic:spPr>
+                </pic:pic>
+              </a:graphicData>
+            </a:graphic>
+          </wp:inline>
+        </w:drawing>
+      </w:r>
+    </w:p>
+    <w:p/>
+    <w:p>
+      <w:pPr>
+        <w:pStyle w:val="ListParagraph"/>
+        <w:numPr>
+          <w:ilvl w:val="0"/>
+          <w:numId w:val="10"/>
+        </w:numPr>
+      </w:pPr>
+      <w:r>
+        <w:t>Delete Account</w:t>
+      </w:r>
+    </w:p>
+    <w:p>
+      <w:pPr>
+        <w:pStyle w:val="ListParagraph"/>
+        <w:numPr>
+          <w:ilvl w:val="0"/>
+          <w:numId w:val="9"/>
+        </w:numPr>
+      </w:pPr>
+      <w:r>
+        <w:t xml:space="preserve">Press “PAUSE MY ACCOUNT” to keep </w:t>
+      </w:r>
+      <w:r>
+        <w:t>remain your account and just hidden your account</w:t>
+      </w:r>
+    </w:p>
+    <w:p>
+      <w:pPr>
+        <w:pStyle w:val="ListParagraph"/>
+        <w:numPr>
+          <w:ilvl w:val="0"/>
+          <w:numId w:val="9"/>
+        </w:numPr>
+      </w:pPr>
+      <w:r>
+        <w:t>Press “Delete My Account” to delete your account</w:t>
+      </w:r>
+    </w:p>
+    <w:p>
+      <w:pPr>
+        <w:pStyle w:val="ListParagraph"/>
+        <w:numPr>
+          <w:ilvl w:val="0"/>
+          <w:numId w:val="9"/>
+        </w:numPr>
+      </w:pPr>
+      <w:r>
+        <w:rPr>
+          <w:noProof/>
+        </w:rPr>
+        <w:lastRenderedPageBreak/>
+        <w:drawing>
+          <wp:inline distT="0" distB="0" distL="0" distR="0" wp14:anchorId="5E80BC33" wp14:editId="44EDF605">
+            <wp:extent cx="3333750" cy="5972175"/>
+            <wp:effectExtent l="0" t="0" r="0" b="9525"/>
+            <wp:docPr id="24" name="Picture 24"/>
+            <wp:cNvGraphicFramePr>
+              <a:graphicFrameLocks xmlns:a="http://schemas.openxmlformats.org/drawingml/2006/main" noChangeAspect="1"/>
+            </wp:cNvGraphicFramePr>
+            <a:graphic xmlns:a="http://schemas.openxmlformats.org/drawingml/2006/main">
+              <a:graphicData uri="http://schemas.openxmlformats.org/drawingml/2006/picture">
+                <pic:pic xmlns:pic="http://schemas.openxmlformats.org/drawingml/2006/picture">
+                  <pic:nvPicPr>
+                    <pic:cNvPr id="1" name=""/>
+                    <pic:cNvPicPr/>
+                  </pic:nvPicPr>
+                  <pic:blipFill>
+                    <a:blip r:embed="rId28"/>
+                    <a:stretch>
+                      <a:fillRect/>
+                    </a:stretch>
+                  </pic:blipFill>
+                  <pic:spPr>
+                    <a:xfrm>
+                      <a:off x="0" y="0"/>
+                      <a:ext cx="3333750" cy="5972175"/>
+                    </a:xfrm>
+                    <a:prstGeom prst="rect">
+                      <a:avLst/>
+                    </a:prstGeom>
+                  </pic:spPr>
+                </pic:pic>
+              </a:graphicData>
+            </a:graphic>
+          </wp:inline>
+        </w:drawing>
+      </w:r>
+    </w:p>
+    <w:p/>
     <w:sectPr>
       <w:pgSz w:w="12240" w:h="15840"/>
       <w:pgMar w:top="1440" w:right="1440" w:bottom="1440" w:left="1440" w:header="720" w:footer="720" w:gutter="0"/>
@@ -1660,6 +2239,118 @@
 <file path=word/numbering.xml><?xml version="1.0" encoding="utf-8"?>
 <w:numbering xmlns:wpc="http://schemas.microsoft.com/office/word/2010/wordprocessingCanvas" xmlns:cx="http://schemas.microsoft.com/office/drawing/2014/chartex" xmlns:mc="http://schemas.openxmlformats.org/markup-compatibility/2006" xmlns:o="urn:schemas-microsoft-com:office:office" xmlns:r="http://schemas.openxmlformats.org/officeDocument/2006/relationships" xmlns:m="http://schemas.openxmlformats.org/officeDocument/2006/math" xmlns:v="urn:schemas-microsoft-com:vml" xmlns:wp14="http://schemas.microsoft.com/office/word/2010/wordprocessingDrawing" xmlns:wp="http://schemas.openxmlformats.org/drawingml/2006/wordprocessingDrawing" xmlns:w10="urn:schemas-microsoft-com:office:word" xmlns:w="http://schemas.openxmlformats.org/wordprocessingml/2006/main" xmlns:w14="http://schemas.microsoft.com/office/word/2010/wordml" xmlns:w15="http://schemas.microsoft.com/office/word/2012/wordml" xmlns:w16se="http://schemas.microsoft.com/office/word/2015/wordml/symex" xmlns:wpg="http://schemas.microsoft.com/office/word/2010/wordprocessingGroup" xmlns:wpi="http://schemas.microsoft.com/office/word/2010/wordprocessingInk" xmlns:wne="http://schemas.microsoft.com/office/word/2006/wordml" xmlns:wps="http://schemas.microsoft.com/office/word/2010/wordprocessingShape" mc:Ignorable="w14 w15 w16se wp14">
   <w:abstractNum w:abstractNumId="0" w15:restartNumberingAfterBreak="0">
+    <w:nsid w:val="00241D54"/>
+    <w:multiLevelType w:val="hybridMultilevel"/>
+    <w:tmpl w:val="EA46226A"/>
+    <w:lvl w:ilvl="0" w:tplc="141024E0">
+      <w:numFmt w:val="bullet"/>
+      <w:lvlText w:val=""/>
+      <w:lvlJc w:val="left"/>
+      <w:pPr>
+        <w:ind w:left="1170" w:hanging="360"/>
+      </w:pPr>
+      <w:rPr>
+        <w:rFonts w:ascii="Symbol" w:eastAsiaTheme="minorHAnsi" w:hAnsi="Symbol" w:cs="Times New Roman" w:hint="default"/>
+      </w:rPr>
+    </w:lvl>
+    <w:lvl w:ilvl="1" w:tplc="04090003" w:tentative="1">
+      <w:start w:val="1"/>
+      <w:numFmt w:val="bullet"/>
+      <w:lvlText w:val="o"/>
+      <w:lvlJc w:val="left"/>
+      <w:pPr>
+        <w:ind w:left="1890" w:hanging="360"/>
+      </w:pPr>
+      <w:rPr>
+        <w:rFonts w:ascii="Courier New" w:hAnsi="Courier New" w:cs="Courier New" w:hint="default"/>
+      </w:rPr>
+    </w:lvl>
+    <w:lvl w:ilvl="2" w:tplc="04090005" w:tentative="1">
+      <w:start w:val="1"/>
+      <w:numFmt w:val="bullet"/>
+      <w:lvlText w:val=""/>
+      <w:lvlJc w:val="left"/>
+      <w:pPr>
+        <w:ind w:left="2610" w:hanging="360"/>
+      </w:pPr>
+      <w:rPr>
+        <w:rFonts w:ascii="Wingdings" w:hAnsi="Wingdings" w:hint="default"/>
+      </w:rPr>
+    </w:lvl>
+    <w:lvl w:ilvl="3" w:tplc="04090001" w:tentative="1">
+      <w:start w:val="1"/>
+      <w:numFmt w:val="bullet"/>
+      <w:lvlText w:val=""/>
+      <w:lvlJc w:val="left"/>
+      <w:pPr>
+        <w:ind w:left="3330" w:hanging="360"/>
+      </w:pPr>
+      <w:rPr>
+        <w:rFonts w:ascii="Symbol" w:hAnsi="Symbol" w:hint="default"/>
+      </w:rPr>
+    </w:lvl>
+    <w:lvl w:ilvl="4" w:tplc="04090003" w:tentative="1">
+      <w:start w:val="1"/>
+      <w:numFmt w:val="bullet"/>
+      <w:lvlText w:val="o"/>
+      <w:lvlJc w:val="left"/>
+      <w:pPr>
+        <w:ind w:left="4050" w:hanging="360"/>
+      </w:pPr>
+      <w:rPr>
+        <w:rFonts w:ascii="Courier New" w:hAnsi="Courier New" w:cs="Courier New" w:hint="default"/>
+      </w:rPr>
+    </w:lvl>
+    <w:lvl w:ilvl="5" w:tplc="04090005" w:tentative="1">
+      <w:start w:val="1"/>
+      <w:numFmt w:val="bullet"/>
+      <w:lvlText w:val=""/>
+      <w:lvlJc w:val="left"/>
+      <w:pPr>
+        <w:ind w:left="4770" w:hanging="360"/>
+      </w:pPr>
+      <w:rPr>
+        <w:rFonts w:ascii="Wingdings" w:hAnsi="Wingdings" w:hint="default"/>
+      </w:rPr>
+    </w:lvl>
+    <w:lvl w:ilvl="6" w:tplc="04090001" w:tentative="1">
+      <w:start w:val="1"/>
+      <w:numFmt w:val="bullet"/>
+      <w:lvlText w:val=""/>
+      <w:lvlJc w:val="left"/>
+      <w:pPr>
+        <w:ind w:left="5490" w:hanging="360"/>
+      </w:pPr>
+      <w:rPr>
+        <w:rFonts w:ascii="Symbol" w:hAnsi="Symbol" w:hint="default"/>
+      </w:rPr>
+    </w:lvl>
+    <w:lvl w:ilvl="7" w:tplc="04090003" w:tentative="1">
+      <w:start w:val="1"/>
+      <w:numFmt w:val="bullet"/>
+      <w:lvlText w:val="o"/>
+      <w:lvlJc w:val="left"/>
+      <w:pPr>
+        <w:ind w:left="6210" w:hanging="360"/>
+      </w:pPr>
+      <w:rPr>
+        <w:rFonts w:ascii="Courier New" w:hAnsi="Courier New" w:cs="Courier New" w:hint="default"/>
+      </w:rPr>
+    </w:lvl>
+    <w:lvl w:ilvl="8" w:tplc="04090005" w:tentative="1">
+      <w:start w:val="1"/>
+      <w:numFmt w:val="bullet"/>
+      <w:lvlText w:val=""/>
+      <w:lvlJc w:val="left"/>
+      <w:pPr>
+        <w:ind w:left="6930" w:hanging="360"/>
+      </w:pPr>
+      <w:rPr>
+        <w:rFonts w:ascii="Wingdings" w:hAnsi="Wingdings" w:hint="default"/>
+      </w:rPr>
+    </w:lvl>
+  </w:abstractNum>
+  <w:abstractNum w:abstractNumId="1" w15:restartNumberingAfterBreak="0">
     <w:nsid w:val="00974C49"/>
     <w:multiLevelType w:val="multilevel"/>
     <w:tmpl w:val="0409001F"/>
@@ -1745,7 +2436,7 @@
       </w:pPr>
     </w:lvl>
   </w:abstractNum>
-  <w:abstractNum w:abstractNumId="1" w15:restartNumberingAfterBreak="0">
+  <w:abstractNum w:abstractNumId="2" w15:restartNumberingAfterBreak="0">
     <w:nsid w:val="03586F12"/>
     <w:multiLevelType w:val="multilevel"/>
     <w:tmpl w:val="BEA2F546"/>
@@ -1858,7 +2549,7 @@
       </w:rPr>
     </w:lvl>
   </w:abstractNum>
-  <w:abstractNum w:abstractNumId="2" w15:restartNumberingAfterBreak="0">
+  <w:abstractNum w:abstractNumId="3" w15:restartNumberingAfterBreak="0">
     <w:nsid w:val="15602F72"/>
     <w:multiLevelType w:val="hybridMultilevel"/>
     <w:tmpl w:val="B9C2DC54"/>
@@ -1944,7 +2635,7 @@
       </w:pPr>
     </w:lvl>
   </w:abstractNum>
-  <w:abstractNum w:abstractNumId="3" w15:restartNumberingAfterBreak="0">
+  <w:abstractNum w:abstractNumId="4" w15:restartNumberingAfterBreak="0">
     <w:nsid w:val="3BB30D90"/>
     <w:multiLevelType w:val="multilevel"/>
     <w:tmpl w:val="0409001F"/>
@@ -2030,7 +2721,7 @@
       </w:pPr>
     </w:lvl>
   </w:abstractNum>
-  <w:abstractNum w:abstractNumId="4" w15:restartNumberingAfterBreak="0">
+  <w:abstractNum w:abstractNumId="5" w15:restartNumberingAfterBreak="0">
     <w:nsid w:val="432D48F7"/>
     <w:multiLevelType w:val="hybridMultilevel"/>
     <w:tmpl w:val="3232F34C"/>
@@ -2119,7 +2810,7 @@
       </w:pPr>
     </w:lvl>
   </w:abstractNum>
-  <w:abstractNum w:abstractNumId="5" w15:restartNumberingAfterBreak="0">
+  <w:abstractNum w:abstractNumId="6" w15:restartNumberingAfterBreak="0">
     <w:nsid w:val="53872C2B"/>
     <w:multiLevelType w:val="multilevel"/>
     <w:tmpl w:val="0409001F"/>
@@ -2205,7 +2896,7 @@
       </w:pPr>
     </w:lvl>
   </w:abstractNum>
-  <w:abstractNum w:abstractNumId="6" w15:restartNumberingAfterBreak="0">
+  <w:abstractNum w:abstractNumId="7" w15:restartNumberingAfterBreak="0">
     <w:nsid w:val="56745F85"/>
     <w:multiLevelType w:val="hybridMultilevel"/>
     <w:tmpl w:val="B9C2DC54"/>
@@ -2291,7 +2982,119 @@
       </w:pPr>
     </w:lvl>
   </w:abstractNum>
-  <w:abstractNum w:abstractNumId="7" w15:restartNumberingAfterBreak="0">
+  <w:abstractNum w:abstractNumId="8" w15:restartNumberingAfterBreak="0">
+    <w:nsid w:val="6A882641"/>
+    <w:multiLevelType w:val="hybridMultilevel"/>
+    <w:tmpl w:val="5DFE64CC"/>
+    <w:lvl w:ilvl="0" w:tplc="9BEC2002">
+      <w:numFmt w:val="bullet"/>
+      <w:lvlText w:val="-"/>
+      <w:lvlJc w:val="left"/>
+      <w:pPr>
+        <w:ind w:left="810" w:hanging="360"/>
+      </w:pPr>
+      <w:rPr>
+        <w:rFonts w:ascii="Times New Roman" w:eastAsiaTheme="minorHAnsi" w:hAnsi="Times New Roman" w:cs="Times New Roman" w:hint="default"/>
+      </w:rPr>
+    </w:lvl>
+    <w:lvl w:ilvl="1" w:tplc="04090003" w:tentative="1">
+      <w:start w:val="1"/>
+      <w:numFmt w:val="bullet"/>
+      <w:lvlText w:val="o"/>
+      <w:lvlJc w:val="left"/>
+      <w:pPr>
+        <w:ind w:left="1530" w:hanging="360"/>
+      </w:pPr>
+      <w:rPr>
+        <w:rFonts w:ascii="Courier New" w:hAnsi="Courier New" w:cs="Courier New" w:hint="default"/>
+      </w:rPr>
+    </w:lvl>
+    <w:lvl w:ilvl="2" w:tplc="04090005" w:tentative="1">
+      <w:start w:val="1"/>
+      <w:numFmt w:val="bullet"/>
+      <w:lvlText w:val=""/>
+      <w:lvlJc w:val="left"/>
+      <w:pPr>
+        <w:ind w:left="2250" w:hanging="360"/>
+      </w:pPr>
+      <w:rPr>
+        <w:rFonts w:ascii="Wingdings" w:hAnsi="Wingdings" w:hint="default"/>
+      </w:rPr>
+    </w:lvl>
+    <w:lvl w:ilvl="3" w:tplc="04090001" w:tentative="1">
+      <w:start w:val="1"/>
+      <w:numFmt w:val="bullet"/>
+      <w:lvlText w:val=""/>
+      <w:lvlJc w:val="left"/>
+      <w:pPr>
+        <w:ind w:left="2970" w:hanging="360"/>
+      </w:pPr>
+      <w:rPr>
+        <w:rFonts w:ascii="Symbol" w:hAnsi="Symbol" w:hint="default"/>
+      </w:rPr>
+    </w:lvl>
+    <w:lvl w:ilvl="4" w:tplc="04090003" w:tentative="1">
+      <w:start w:val="1"/>
+      <w:numFmt w:val="bullet"/>
+      <w:lvlText w:val="o"/>
+      <w:lvlJc w:val="left"/>
+      <w:pPr>
+        <w:ind w:left="3690" w:hanging="360"/>
+      </w:pPr>
+      <w:rPr>
+        <w:rFonts w:ascii="Courier New" w:hAnsi="Courier New" w:cs="Courier New" w:hint="default"/>
+      </w:rPr>
+    </w:lvl>
+    <w:lvl w:ilvl="5" w:tplc="04090005" w:tentative="1">
+      <w:start w:val="1"/>
+      <w:numFmt w:val="bullet"/>
+      <w:lvlText w:val=""/>
+      <w:lvlJc w:val="left"/>
+      <w:pPr>
+        <w:ind w:left="4410" w:hanging="360"/>
+      </w:pPr>
+      <w:rPr>
+        <w:rFonts w:ascii="Wingdings" w:hAnsi="Wingdings" w:hint="default"/>
+      </w:rPr>
+    </w:lvl>
+    <w:lvl w:ilvl="6" w:tplc="04090001" w:tentative="1">
+      <w:start w:val="1"/>
+      <w:numFmt w:val="bullet"/>
+      <w:lvlText w:val=""/>
+      <w:lvlJc w:val="left"/>
+      <w:pPr>
+        <w:ind w:left="5130" w:hanging="360"/>
+      </w:pPr>
+      <w:rPr>
+        <w:rFonts w:ascii="Symbol" w:hAnsi="Symbol" w:hint="default"/>
+      </w:rPr>
+    </w:lvl>
+    <w:lvl w:ilvl="7" w:tplc="04090003" w:tentative="1">
+      <w:start w:val="1"/>
+      <w:numFmt w:val="bullet"/>
+      <w:lvlText w:val="o"/>
+      <w:lvlJc w:val="left"/>
+      <w:pPr>
+        <w:ind w:left="5850" w:hanging="360"/>
+      </w:pPr>
+      <w:rPr>
+        <w:rFonts w:ascii="Courier New" w:hAnsi="Courier New" w:cs="Courier New" w:hint="default"/>
+      </w:rPr>
+    </w:lvl>
+    <w:lvl w:ilvl="8" w:tplc="04090005" w:tentative="1">
+      <w:start w:val="1"/>
+      <w:numFmt w:val="bullet"/>
+      <w:lvlText w:val=""/>
+      <w:lvlJc w:val="left"/>
+      <w:pPr>
+        <w:ind w:left="6570" w:hanging="360"/>
+      </w:pPr>
+      <w:rPr>
+        <w:rFonts w:ascii="Wingdings" w:hAnsi="Wingdings" w:hint="default"/>
+      </w:rPr>
+    </w:lvl>
+  </w:abstractNum>
+  <w:abstractNum w:abstractNumId="9" w15:restartNumberingAfterBreak="0">
     <w:nsid w:val="76667707"/>
     <w:multiLevelType w:val="multilevel"/>
     <w:tmpl w:val="A66612DE"/>
@@ -2383,29 +3186,150 @@
       </w:pPr>
     </w:lvl>
   </w:abstractNum>
+  <w:abstractNum w:abstractNumId="10" w15:restartNumberingAfterBreak="0">
+    <w:nsid w:val="78024A0F"/>
+    <w:multiLevelType w:val="hybridMultilevel"/>
+    <w:tmpl w:val="14C4EAF4"/>
+    <w:lvl w:ilvl="0" w:tplc="C2CCB5DA">
+      <w:numFmt w:val="bullet"/>
+      <w:lvlText w:val="-"/>
+      <w:lvlJc w:val="left"/>
+      <w:pPr>
+        <w:ind w:left="810" w:hanging="360"/>
+      </w:pPr>
+      <w:rPr>
+        <w:rFonts w:ascii="Times New Roman" w:eastAsiaTheme="minorHAnsi" w:hAnsi="Times New Roman" w:cs="Times New Roman" w:hint="default"/>
+      </w:rPr>
+    </w:lvl>
+    <w:lvl w:ilvl="1" w:tplc="04090003" w:tentative="1">
+      <w:start w:val="1"/>
+      <w:numFmt w:val="bullet"/>
+      <w:lvlText w:val="o"/>
+      <w:lvlJc w:val="left"/>
+      <w:pPr>
+        <w:ind w:left="1530" w:hanging="360"/>
+      </w:pPr>
+      <w:rPr>
+        <w:rFonts w:ascii="Courier New" w:hAnsi="Courier New" w:cs="Courier New" w:hint="default"/>
+      </w:rPr>
+    </w:lvl>
+    <w:lvl w:ilvl="2" w:tplc="04090005" w:tentative="1">
+      <w:start w:val="1"/>
+      <w:numFmt w:val="bullet"/>
+      <w:lvlText w:val=""/>
+      <w:lvlJc w:val="left"/>
+      <w:pPr>
+        <w:ind w:left="2250" w:hanging="360"/>
+      </w:pPr>
+      <w:rPr>
+        <w:rFonts w:ascii="Wingdings" w:hAnsi="Wingdings" w:hint="default"/>
+      </w:rPr>
+    </w:lvl>
+    <w:lvl w:ilvl="3" w:tplc="04090001" w:tentative="1">
+      <w:start w:val="1"/>
+      <w:numFmt w:val="bullet"/>
+      <w:lvlText w:val=""/>
+      <w:lvlJc w:val="left"/>
+      <w:pPr>
+        <w:ind w:left="2970" w:hanging="360"/>
+      </w:pPr>
+      <w:rPr>
+        <w:rFonts w:ascii="Symbol" w:hAnsi="Symbol" w:hint="default"/>
+      </w:rPr>
+    </w:lvl>
+    <w:lvl w:ilvl="4" w:tplc="04090003" w:tentative="1">
+      <w:start w:val="1"/>
+      <w:numFmt w:val="bullet"/>
+      <w:lvlText w:val="o"/>
+      <w:lvlJc w:val="left"/>
+      <w:pPr>
+        <w:ind w:left="3690" w:hanging="360"/>
+      </w:pPr>
+      <w:rPr>
+        <w:rFonts w:ascii="Courier New" w:hAnsi="Courier New" w:cs="Courier New" w:hint="default"/>
+      </w:rPr>
+    </w:lvl>
+    <w:lvl w:ilvl="5" w:tplc="04090005" w:tentative="1">
+      <w:start w:val="1"/>
+      <w:numFmt w:val="bullet"/>
+      <w:lvlText w:val=""/>
+      <w:lvlJc w:val="left"/>
+      <w:pPr>
+        <w:ind w:left="4410" w:hanging="360"/>
+      </w:pPr>
+      <w:rPr>
+        <w:rFonts w:ascii="Wingdings" w:hAnsi="Wingdings" w:hint="default"/>
+      </w:rPr>
+    </w:lvl>
+    <w:lvl w:ilvl="6" w:tplc="04090001" w:tentative="1">
+      <w:start w:val="1"/>
+      <w:numFmt w:val="bullet"/>
+      <w:lvlText w:val=""/>
+      <w:lvlJc w:val="left"/>
+      <w:pPr>
+        <w:ind w:left="5130" w:hanging="360"/>
+      </w:pPr>
+      <w:rPr>
+        <w:rFonts w:ascii="Symbol" w:hAnsi="Symbol" w:hint="default"/>
+      </w:rPr>
+    </w:lvl>
+    <w:lvl w:ilvl="7" w:tplc="04090003" w:tentative="1">
+      <w:start w:val="1"/>
+      <w:numFmt w:val="bullet"/>
+      <w:lvlText w:val="o"/>
+      <w:lvlJc w:val="left"/>
+      <w:pPr>
+        <w:ind w:left="5850" w:hanging="360"/>
+      </w:pPr>
+      <w:rPr>
+        <w:rFonts w:ascii="Courier New" w:hAnsi="Courier New" w:cs="Courier New" w:hint="default"/>
+      </w:rPr>
+    </w:lvl>
+    <w:lvl w:ilvl="8" w:tplc="04090005" w:tentative="1">
+      <w:start w:val="1"/>
+      <w:numFmt w:val="bullet"/>
+      <w:lvlText w:val=""/>
+      <w:lvlJc w:val="left"/>
+      <w:pPr>
+        <w:ind w:left="6570" w:hanging="360"/>
+      </w:pPr>
+      <w:rPr>
+        <w:rFonts w:ascii="Wingdings" w:hAnsi="Wingdings" w:hint="default"/>
+      </w:rPr>
+    </w:lvl>
+  </w:abstractNum>
   <w:num w:numId="1">
+    <w:abstractNumId w:val="9"/>
+  </w:num>
+  <w:num w:numId="2">
+    <w:abstractNumId w:val="6"/>
+  </w:num>
+  <w:num w:numId="3">
+    <w:abstractNumId w:val="1"/>
+  </w:num>
+  <w:num w:numId="4">
+    <w:abstractNumId w:val="3"/>
+  </w:num>
+  <w:num w:numId="5">
+    <w:abstractNumId w:val="2"/>
+  </w:num>
+  <w:num w:numId="6">
     <w:abstractNumId w:val="7"/>
   </w:num>
-  <w:num w:numId="2">
+  <w:num w:numId="7">
     <w:abstractNumId w:val="5"/>
   </w:num>
-  <w:num w:numId="3">
+  <w:num w:numId="8">
+    <w:abstractNumId w:val="4"/>
+  </w:num>
+  <w:num w:numId="9">
+    <w:abstractNumId w:val="8"/>
+  </w:num>
+  <w:num w:numId="10">
     <w:abstractNumId w:val="0"/>
   </w:num>
-  <w:num w:numId="4">
-    <w:abstractNumId w:val="2"/>
-  </w:num>
-  <w:num w:numId="5">
-    <w:abstractNumId w:val="1"/>
-  </w:num>
-  <w:num w:numId="6">
-    <w:abstractNumId w:val="6"/>
-  </w:num>
-  <w:num w:numId="7">
-    <w:abstractNumId w:val="4"/>
-  </w:num>
-  <w:num w:numId="8">
-    <w:abstractNumId w:val="3"/>
+  <w:num w:numId="11">
+    <w:abstractNumId w:val="10"/>
   </w:num>
 </w:numbering>
 </file>

</xml_diff>